<commit_message>
Update 9/16/2023 2:53AM EST
Updates as of 2:53PM EST on 9/16/2023.
</commit_message>
<xml_diff>
--- a/&SPECIFIC/&EYE WAR CRIME PREVENTION/20230916 - MCE123 Technology Development - Eye War Crime Prevention Security Systems - v1.0.1.41.docx
+++ b/&SPECIFIC/&EYE WAR CRIME PREVENTION/20230916 - MCE123 Technology Development - Eye War Crime Prevention Security Systems - v1.0.1.41.docx
@@ -201,7 +201,7 @@
           <w:sz w:val="28"/>
           <w:szCs w:val="28"/>
         </w:rPr>
-        <w:t>9/16/2023 1:26:15 AM</w:t>
+        <w:t>9/16/2023 2:51:09 AM</w:t>
       </w:r>
     </w:p>
     <w:p>
@@ -5479,6 +5479,37 @@
           <w:bCs/>
           <w:color w:val="FF0000"/>
         </w:rPr>
+        <w:t>MU</w:t>
+      </w:r>
+      <w:r>
+        <w:rPr>
+          <w:b/>
+          <w:bCs/>
+          <w:color w:val="FF0000"/>
+        </w:rPr>
+        <w:t>STARD</w:t>
+      </w:r>
+      <w:r>
+        <w:rPr>
+          <w:b/>
+          <w:bCs/>
+        </w:rPr>
+        <w:t>,</w:t>
+      </w:r>
+      <w:r>
+        <w:rPr>
+          <w:b/>
+          <w:bCs/>
+          <w:color w:val="FF0000"/>
+        </w:rPr>
+        <w:t xml:space="preserve"> </w:t>
+      </w:r>
+      <w:r>
+        <w:rPr>
+          <w:b/>
+          <w:bCs/>
+          <w:color w:val="FF0000"/>
+        </w:rPr>
         <w:t>NIGHT</w:t>
       </w:r>
       <w:r>
@@ -5708,15 +5739,7 @@
           <w:bCs/>
           <w:color w:val="FF0000"/>
         </w:rPr>
-        <w:t>RA</w:t>
-      </w:r>
-      <w:r>
-        <w:rPr>
-          <w:b/>
-          <w:bCs/>
-          <w:color w:val="FF0000"/>
-        </w:rPr>
-        <w:t>SH</w:t>
+        <w:t>RASH</w:t>
       </w:r>
       <w:r>
         <w:rPr>
@@ -6480,22 +6503,7 @@
           <w:bCs/>
           <w:color w:val="FF0000"/>
         </w:rPr>
-        <w:t>TEARFUL</w:t>
-      </w:r>
-      <w:r>
-        <w:rPr>
-          <w:b/>
-          <w:bCs/>
-        </w:rPr>
-        <w:t>,</w:t>
-      </w:r>
-      <w:r>
-        <w:rPr>
-          <w:b/>
-          <w:bCs/>
-          <w:color w:val="FF0000"/>
-        </w:rPr>
-        <w:t xml:space="preserve"> TEAR</w:t>
+        <w:t>TEAR</w:t>
       </w:r>
       <w:r>
         <w:rPr>
@@ -6525,6 +6533,21 @@
           <w:bCs/>
           <w:color w:val="808080" w:themeColor="background1" w:themeShade="80"/>
         </w:rPr>
+        <w:t>FUL</w:t>
+      </w:r>
+      <w:r>
+        <w:rPr>
+          <w:b/>
+          <w:bCs/>
+        </w:rPr>
+        <w:t xml:space="preserve">, </w:t>
+      </w:r>
+      <w:r>
+        <w:rPr>
+          <w:b/>
+          <w:bCs/>
+          <w:color w:val="808080" w:themeColor="background1" w:themeShade="80"/>
+        </w:rPr>
         <w:t>ING</w:t>
       </w:r>
       <w:r>
@@ -6577,7 +6600,23 @@
           <w:bCs/>
           <w:color w:val="FF0000"/>
         </w:rPr>
-        <w:t xml:space="preserve"> TERRIF</w:t>
+        <w:t xml:space="preserve"> </w:t>
+      </w:r>
+      <w:r>
+        <w:rPr>
+          <w:b/>
+          <w:bCs/>
+          <w:color w:val="FF0000"/>
+        </w:rPr>
+        <w:t xml:space="preserve">   </w:t>
+      </w:r>
+      <w:r>
+        <w:rPr>
+          <w:b/>
+          <w:bCs/>
+          <w:color w:val="FF0000"/>
+        </w:rPr>
+        <w:t>TERRIF</w:t>
       </w:r>
       <w:r>
         <w:rPr>
@@ -11153,6 +11192,104 @@
           <w:color w:val="FF0000"/>
         </w:rPr>
         <w:t xml:space="preserve">                              </w:t>
+      </w:r>
+      <w:r>
+        <w:rPr>
+          <w:b/>
+          <w:bCs/>
+          <w:color w:val="FF0000"/>
+        </w:rPr>
+        <w:t>G</w:t>
+      </w:r>
+      <w:r>
+        <w:rPr>
+          <w:b/>
+          <w:bCs/>
+          <w:color w:val="FF0000"/>
+        </w:rPr>
+        <w:t>AS</w:t>
+      </w:r>
+      <w:r>
+        <w:rPr>
+          <w:b/>
+          <w:bCs/>
+        </w:rPr>
+        <w:t>(</w:t>
+      </w:r>
+      <w:r>
+        <w:rPr>
+          <w:b/>
+          <w:bCs/>
+          <w:color w:val="808080" w:themeColor="background1" w:themeShade="80"/>
+        </w:rPr>
+        <w:t>ED</w:t>
+      </w:r>
+      <w:r>
+        <w:rPr>
+          <w:b/>
+          <w:bCs/>
+        </w:rPr>
+        <w:t xml:space="preserve">, </w:t>
+      </w:r>
+      <w:r>
+        <w:rPr>
+          <w:b/>
+          <w:bCs/>
+          <w:color w:val="808080" w:themeColor="background1" w:themeShade="80"/>
+        </w:rPr>
+        <w:t>ES</w:t>
+      </w:r>
+      <w:r>
+        <w:rPr>
+          <w:b/>
+          <w:bCs/>
+        </w:rPr>
+        <w:t xml:space="preserve">, </w:t>
+      </w:r>
+      <w:r>
+        <w:rPr>
+          <w:b/>
+          <w:bCs/>
+          <w:color w:val="808080" w:themeColor="background1" w:themeShade="80"/>
+        </w:rPr>
+        <w:t>ING</w:t>
+      </w:r>
+      <w:r>
+        <w:rPr>
+          <w:b/>
+          <w:bCs/>
+        </w:rPr>
+        <w:t xml:space="preserve">, </w:t>
+      </w:r>
+      <w:r>
+        <w:rPr>
+          <w:b/>
+          <w:bCs/>
+          <w:color w:val="808080" w:themeColor="background1" w:themeShade="80"/>
+        </w:rPr>
+        <w:t>Y</w:t>
+      </w:r>
+      <w:r>
+        <w:rPr>
+          <w:b/>
+          <w:bCs/>
+        </w:rPr>
+        <w:t>)</w:t>
+      </w:r>
+      <w:r>
+        <w:rPr>
+          <w:b/>
+          <w:bCs/>
+        </w:rPr>
+        <w:t>,</w:t>
+      </w:r>
+      <w:r>
+        <w:rPr>
+          <w:b/>
+          <w:bCs/>
+          <w:color w:val="FF0000"/>
+        </w:rPr>
+        <w:t xml:space="preserve"> </w:t>
       </w:r>
       <w:r>
         <w:rPr>

</xml_diff>

<commit_message>
Update 9/16/2023 3:28AM EST
Update as of 3:28AM EST on 9/16/2023.
</commit_message>
<xml_diff>
--- a/&SPECIFIC/&EYE WAR CRIME PREVENTION/20230916 - MCE123 Technology Development - Eye War Crime Prevention Security Systems - v1.0.1.41.docx
+++ b/&SPECIFIC/&EYE WAR CRIME PREVENTION/20230916 - MCE123 Technology Development - Eye War Crime Prevention Security Systems - v1.0.1.41.docx
@@ -201,7 +201,7 @@
           <w:sz w:val="28"/>
           <w:szCs w:val="28"/>
         </w:rPr>
-        <w:t>9/16/2023 2:51:09 AM</w:t>
+        <w:t>9/16/2023 3:27:53 AM</w:t>
       </w:r>
     </w:p>
     <w:p>
@@ -5479,15 +5479,7 @@
           <w:bCs/>
           <w:color w:val="FF0000"/>
         </w:rPr>
-        <w:t>MU</w:t>
-      </w:r>
-      <w:r>
-        <w:rPr>
-          <w:b/>
-          <w:bCs/>
-          <w:color w:val="FF0000"/>
-        </w:rPr>
-        <w:t>STARD</w:t>
+        <w:t>MUSTARD</w:t>
       </w:r>
       <w:r>
         <w:rPr>
@@ -11199,15 +11191,7 @@
           <w:bCs/>
           <w:color w:val="FF0000"/>
         </w:rPr>
-        <w:t>G</w:t>
-      </w:r>
-      <w:r>
-        <w:rPr>
-          <w:b/>
-          <w:bCs/>
-          <w:color w:val="FF0000"/>
-        </w:rPr>
-        <w:t>AS</w:t>
+        <w:t>GAS</w:t>
       </w:r>
       <w:r>
         <w:rPr>
@@ -13047,6 +13031,88 @@
           <w:bCs/>
           <w:color w:val="FF0000"/>
         </w:rPr>
+        <w:t>S</w:t>
+      </w:r>
+      <w:r>
+        <w:rPr>
+          <w:b/>
+          <w:bCs/>
+          <w:color w:val="FF0000"/>
+        </w:rPr>
+        <w:t>NATCH</w:t>
+      </w:r>
+      <w:r>
+        <w:rPr>
+          <w:b/>
+          <w:bCs/>
+        </w:rPr>
+        <w:t>(</w:t>
+      </w:r>
+      <w:r>
+        <w:rPr>
+          <w:b/>
+          <w:bCs/>
+          <w:color w:val="808080" w:themeColor="background1" w:themeShade="80"/>
+        </w:rPr>
+        <w:t>ED</w:t>
+      </w:r>
+      <w:r>
+        <w:rPr>
+          <w:b/>
+          <w:bCs/>
+        </w:rPr>
+        <w:t xml:space="preserve">, </w:t>
+      </w:r>
+      <w:r>
+        <w:rPr>
+          <w:b/>
+          <w:bCs/>
+          <w:color w:val="808080" w:themeColor="background1" w:themeShade="80"/>
+        </w:rPr>
+        <w:t>ING</w:t>
+      </w:r>
+      <w:r>
+        <w:rPr>
+          <w:b/>
+          <w:bCs/>
+        </w:rPr>
+        <w:t xml:space="preserve">, </w:t>
+      </w:r>
+      <w:r>
+        <w:rPr>
+          <w:b/>
+          <w:bCs/>
+          <w:color w:val="808080" w:themeColor="background1" w:themeShade="80"/>
+        </w:rPr>
+        <w:t>Y</w:t>
+      </w:r>
+      <w:r>
+        <w:rPr>
+          <w:b/>
+          <w:bCs/>
+        </w:rPr>
+        <w:t>)</w:t>
+      </w:r>
+      <w:r>
+        <w:rPr>
+          <w:b/>
+          <w:bCs/>
+        </w:rPr>
+        <w:t>,</w:t>
+      </w:r>
+      <w:r>
+        <w:rPr>
+          <w:b/>
+          <w:bCs/>
+        </w:rPr>
+        <w:t xml:space="preserve"> </w:t>
+      </w:r>
+      <w:r>
+        <w:rPr>
+          <w:b/>
+          <w:bCs/>
+          <w:color w:val="FF0000"/>
+        </w:rPr>
         <w:t>SOBB</w:t>
       </w:r>
       <w:r>
@@ -14190,6 +14256,14 @@
           <w:bCs/>
           <w:color w:val="FF0000"/>
         </w:rPr>
+        <w:t xml:space="preserve">              </w:t>
+      </w:r>
+      <w:r>
+        <w:rPr>
+          <w:b/>
+          <w:bCs/>
+          <w:color w:val="FF0000"/>
+        </w:rPr>
         <w:t>TWINKL</w:t>
       </w:r>
       <w:r>
@@ -14377,14 +14451,6 @@
           <w:bCs/>
           <w:color w:val="FF0000"/>
         </w:rPr>
-        <w:t xml:space="preserve">               </w:t>
-      </w:r>
-      <w:r>
-        <w:rPr>
-          <w:b/>
-          <w:bCs/>
-          <w:color w:val="FF0000"/>
-        </w:rPr>
         <w:t>TWITTER</w:t>
       </w:r>
       <w:r>
@@ -15307,14 +15373,6 @@
           <w:color w:val="0070C0"/>
         </w:rPr>
         <w:t xml:space="preserve"> </w:t>
-      </w:r>
-      <w:r>
-        <w:rPr>
-          <w:b/>
-          <w:bCs/>
-          <w:color w:val="0070C0"/>
-        </w:rPr>
-        <w:t xml:space="preserve">     </w:t>
       </w:r>
       <w:r>
         <w:rPr>

</xml_diff>